<commit_message>
Writing new Article and updating daily Cartoon
</commit_message>
<xml_diff>
--- a/Articles/2024/2-Media-Queries/Media Queries Notes.docx
+++ b/Articles/2024/2-Media-Queries/Media Queries Notes.docx
@@ -1,6 +1,6 @@
 
 <file path=word/document.xml><?xml version="1.0" encoding="utf-8"?>
-<w:document xmlns:wpc="http://schemas.microsoft.com/office/word/2010/wordprocessingCanvas" xmlns:cx="http://schemas.microsoft.com/office/drawing/2014/chartex" xmlns:cx1="http://schemas.microsoft.com/office/drawing/2015/9/8/chartex" xmlns:cx2="http://schemas.microsoft.com/office/drawing/2015/10/21/chartex" xmlns:cx3="http://schemas.microsoft.com/office/drawing/2016/5/9/chartex" xmlns:cx4="http://schemas.microsoft.com/office/drawing/2016/5/10/chartex" xmlns:cx5="http://schemas.microsoft.com/office/drawing/2016/5/11/chartex" xmlns:cx6="http://schemas.microsoft.com/office/drawing/2016/5/12/chartex" xmlns:cx7="http://schemas.microsoft.com/office/drawing/2016/5/13/chartex" xmlns:cx8="http://schemas.microsoft.com/office/drawing/2016/5/14/chartex" xmlns:mc="http://schemas.openxmlformats.org/markup-compatibility/2006" xmlns:aink="http://schemas.microsoft.com/office/drawing/2016/ink" xmlns:am3d="http://schemas.microsoft.com/office/drawing/2017/model3d" xmlns:o="urn:schemas-microsoft-com:office:office" xmlns:oel="http://schemas.microsoft.com/office/2019/extlst" xmlns:r="http://schemas.openxmlformats.org/officeDocument/2006/relationships" xmlns:m="http://schemas.openxmlformats.org/officeDocument/2006/math" xmlns:v="urn:schemas-microsoft-com:vml" xmlns:wp14="http://schemas.microsoft.com/office/word/2010/wordprocessingDrawing" xmlns:wp="http://schemas.openxmlformats.org/drawingml/2006/wordprocessingDrawing" xmlns:w10="urn:schemas-microsoft-com:office:word" xmlns:w="http://schemas.openxmlformats.org/wordprocessingml/2006/main" xmlns:w14="http://schemas.microsoft.com/office/word/2010/wordml" xmlns:w15="http://schemas.microsoft.com/office/word/2012/wordml" xmlns:w16cex="http://schemas.microsoft.com/office/word/2018/wordml/cex" xmlns:w16cid="http://schemas.microsoft.com/office/word/2016/wordml/cid" xmlns:w16="http://schemas.microsoft.com/office/word/2018/wordml" xmlns:w16sdtdh="http://schemas.microsoft.com/office/word/2020/wordml/sdtdatahash" xmlns:w16se="http://schemas.microsoft.com/office/word/2015/wordml/symex" xmlns:wpg="http://schemas.microsoft.com/office/word/2010/wordprocessingGroup" xmlns:wpi="http://schemas.microsoft.com/office/word/2010/wordprocessingInk" xmlns:wne="http://schemas.microsoft.com/office/word/2006/wordml" xmlns:wps="http://schemas.microsoft.com/office/word/2010/wordprocessingShape" mc:Ignorable="w14 w15 w16se w16cid w16 w16cex w16sdtdh wp14">
+<w:document xmlns:wpc="http://schemas.microsoft.com/office/word/2010/wordprocessingCanvas" xmlns:cx="http://schemas.microsoft.com/office/drawing/2014/chartex" xmlns:cx1="http://schemas.microsoft.com/office/drawing/2015/9/8/chartex" xmlns:cx2="http://schemas.microsoft.com/office/drawing/2015/10/21/chartex" xmlns:cx3="http://schemas.microsoft.com/office/drawing/2016/5/9/chartex" xmlns:cx4="http://schemas.microsoft.com/office/drawing/2016/5/10/chartex" xmlns:cx5="http://schemas.microsoft.com/office/drawing/2016/5/11/chartex" xmlns:cx6="http://schemas.microsoft.com/office/drawing/2016/5/12/chartex" xmlns:cx7="http://schemas.microsoft.com/office/drawing/2016/5/13/chartex" xmlns:cx8="http://schemas.microsoft.com/office/drawing/2016/5/14/chartex" xmlns:mc="http://schemas.openxmlformats.org/markup-compatibility/2006" xmlns:aink="http://schemas.microsoft.com/office/drawing/2016/ink" xmlns:am3d="http://schemas.microsoft.com/office/drawing/2017/model3d" xmlns:o="urn:schemas-microsoft-com:office:office" xmlns:oel="http://schemas.microsoft.com/office/2019/extlst" xmlns:r="http://schemas.openxmlformats.org/officeDocument/2006/relationships" xmlns:m="http://schemas.openxmlformats.org/officeDocument/2006/math" xmlns:v="urn:schemas-microsoft-com:vml" xmlns:wp14="http://schemas.microsoft.com/office/word/2010/wordprocessingDrawing" xmlns:wp="http://schemas.openxmlformats.org/drawingml/2006/wordprocessingDrawing" xmlns:w10="urn:schemas-microsoft-com:office:word" xmlns:w="http://schemas.openxmlformats.org/wordprocessingml/2006/main" xmlns:w14="http://schemas.microsoft.com/office/word/2010/wordml" xmlns:w15="http://schemas.microsoft.com/office/word/2012/wordml" xmlns:w16cex="http://schemas.microsoft.com/office/word/2018/wordml/cex" xmlns:w16cid="http://schemas.microsoft.com/office/word/2016/wordml/cid" xmlns:w16="http://schemas.microsoft.com/office/word/2018/wordml" xmlns:w16du="http://schemas.microsoft.com/office/word/2023/wordml/word16du" xmlns:w16sdtdh="http://schemas.microsoft.com/office/word/2020/wordml/sdtdatahash" xmlns:w16se="http://schemas.microsoft.com/office/word/2015/wordml/symex" xmlns:wpg="http://schemas.microsoft.com/office/word/2010/wordprocessingGroup" xmlns:wpi="http://schemas.microsoft.com/office/word/2010/wordprocessingInk" xmlns:wne="http://schemas.microsoft.com/office/word/2006/wordml" xmlns:wps="http://schemas.microsoft.com/office/word/2010/wordprocessingShape" mc:Ignorable="w14 w15 w16se w16cid w16 w16cex w16sdtdh w16du wp14">
   <w:body>
     <w:p>
       <w:pPr>
@@ -308,7 +308,7 @@
     </w:p>
     <w:tbl>
       <w:tblPr>
-        <w:tblW w:w="11162" w:type="dxa"/>
+        <w:tblW w:w="0" w:type="auto"/>
         <w:tblBorders>
           <w:top w:val="single" w:sz="6" w:space="0" w:color="CCCCCC"/>
           <w:left w:val="single" w:sz="6" w:space="0" w:color="CCCCCC"/>
@@ -325,13 +325,13 @@
         <w:tblLook w:val="04A0" w:firstRow="1" w:lastRow="0" w:firstColumn="1" w:lastColumn="0" w:noHBand="0" w:noVBand="1"/>
       </w:tblPr>
       <w:tblGrid>
-        <w:gridCol w:w="2787"/>
-        <w:gridCol w:w="8375"/>
+        <w:gridCol w:w="1118"/>
+        <w:gridCol w:w="6575"/>
       </w:tblGrid>
       <w:tr>
         <w:tc>
           <w:tcPr>
-            <w:tcW w:w="2787" w:type="dxa"/>
+            <w:tcW w:w="0" w:type="auto"/>
             <w:shd w:val="clear" w:color="auto" w:fill="FFFFFF"/>
             <w:tcMar>
               <w:top w:w="120" w:type="dxa"/>
@@ -720,7 +720,7 @@
     </w:p>
     <w:tbl>
       <w:tblPr>
-        <w:tblW w:w="11162" w:type="dxa"/>
+        <w:tblW w:w="0" w:type="auto"/>
         <w:tblBorders>
           <w:top w:val="single" w:sz="6" w:space="0" w:color="CCCCCC"/>
           <w:left w:val="single" w:sz="6" w:space="0" w:color="CCCCCC"/>
@@ -737,13 +737,13 @@
         <w:tblLook w:val="04A0" w:firstRow="1" w:lastRow="0" w:firstColumn="1" w:lastColumn="0" w:noHBand="0" w:noVBand="1"/>
       </w:tblPr>
       <w:tblGrid>
-        <w:gridCol w:w="2787"/>
-        <w:gridCol w:w="8375"/>
+        <w:gridCol w:w="1688"/>
+        <w:gridCol w:w="6004"/>
       </w:tblGrid>
       <w:tr>
         <w:tc>
           <w:tcPr>
-            <w:tcW w:w="2787" w:type="dxa"/>
+            <w:tcW w:w="0" w:type="auto"/>
             <w:shd w:val="clear" w:color="auto" w:fill="FFFFFF"/>
             <w:tcMar>
               <w:top w:w="120" w:type="dxa"/>
@@ -4298,7 +4298,7 @@
           <w14:ligatures w14:val="none"/>
         </w:rPr>
         <w:pict w14:anchorId="36A6373A">
-          <v:rect id="_x0000_i1037" style="width:726.45pt;height:3pt" o:hrpct="0" o:hralign="center" o:hrstd="t" o:hr="t" fillcolor="#a0a0a0" stroked="f"/>
+          <v:rect id="_x0000_i1031" style="width:726.45pt;height:3pt" o:hrpct="0" o:hralign="center" o:hrstd="t" o:hr="t" fillcolor="#a0a0a0" stroked="f"/>
         </w:pict>
       </w:r>
     </w:p>
@@ -4406,7 +4406,7 @@
           <w14:ligatures w14:val="none"/>
         </w:rPr>
         <w:drawing>
-          <wp:inline distT="0" distB="0" distL="0" distR="0" wp14:anchorId="6DB47D19" wp14:editId="6543A70C">
+          <wp:inline distT="0" distB="0" distL="0" distR="0" wp14:anchorId="6DB47D19" wp14:editId="5430A5E6">
             <wp:extent cx="6539230" cy="434591"/>
             <wp:effectExtent l="0" t="0" r="0" b="3810"/>
             <wp:docPr id="15" name="Picture 6" descr="Syntax for CSS media queries."/>
@@ -16686,7 +16686,7 @@
           <w14:ligatures w14:val="none"/>
         </w:rPr>
         <w:pict w14:anchorId="21A176ED">
-          <v:rect id="_x0000_i1038" style="width:726.45pt;height:3pt" o:hrpct="0" o:hralign="center" o:hrstd="t" o:hr="t" fillcolor="#a0a0a0" stroked="f"/>
+          <v:rect id="_x0000_i1032" style="width:726.45pt;height:3pt" o:hrpct="0" o:hralign="center" o:hrstd="t" o:hr="t" fillcolor="#a0a0a0" stroked="f"/>
         </w:pict>
       </w:r>
     </w:p>
@@ -17066,7 +17066,7 @@
           <w14:ligatures w14:val="none"/>
         </w:rPr>
         <w:pict w14:anchorId="4A5C272E">
-          <v:rect id="_x0000_i1039" style="width:726.45pt;height:3pt" o:hrpct="0" o:hralign="center" o:hrstd="t" o:hr="t" fillcolor="#a0a0a0" stroked="f"/>
+          <v:rect id="_x0000_i1033" style="width:726.45pt;height:3pt" o:hrpct="0" o:hralign="center" o:hrstd="t" o:hr="t" fillcolor="#a0a0a0" stroked="f"/>
         </w:pict>
       </w:r>
     </w:p>
@@ -18307,7 +18307,7 @@
           <w14:ligatures w14:val="none"/>
         </w:rPr>
         <w:pict w14:anchorId="4C57FBAF">
-          <v:rect id="_x0000_i1040" style="width:726.45pt;height:3pt" o:hrpct="0" o:hralign="center" o:hrstd="t" o:hr="t" fillcolor="#a0a0a0" stroked="f"/>
+          <v:rect id="_x0000_i1034" style="width:726.45pt;height:3pt" o:hrpct="0" o:hralign="center" o:hrstd="t" o:hr="t" fillcolor="#a0a0a0" stroked="f"/>
         </w:pict>
       </w:r>
     </w:p>
@@ -19235,7 +19235,7 @@
           <w14:ligatures w14:val="none"/>
         </w:rPr>
         <w:pict w14:anchorId="665F3898">
-          <v:rect id="_x0000_i1041" style="width:726.45pt;height:3pt" o:hrpct="0" o:hralign="center" o:hrstd="t" o:hr="t" fillcolor="#a0a0a0" stroked="f"/>
+          <v:rect id="_x0000_i1035" style="width:726.45pt;height:3pt" o:hrpct="0" o:hralign="center" o:hrstd="t" o:hr="t" fillcolor="#a0a0a0" stroked="f"/>
         </w:pict>
       </w:r>
     </w:p>
@@ -23674,7 +23674,7 @@
           <w14:ligatures w14:val="none"/>
         </w:rPr>
         <w:pict w14:anchorId="6E0B1F1E">
-          <v:rect id="_x0000_i1042" style="width:726.45pt;height:3pt" o:hrpct="0" o:hralign="center" o:hrstd="t" o:hr="t" fillcolor="#a0a0a0" stroked="f"/>
+          <v:rect id="_x0000_i1036" style="width:726.45pt;height:3pt" o:hrpct="0" o:hralign="center" o:hrstd="t" o:hr="t" fillcolor="#a0a0a0" stroked="f"/>
         </w:pict>
       </w:r>
     </w:p>
@@ -24303,7 +24303,7 @@
           <w14:ligatures w14:val="none"/>
         </w:rPr>
         <w:pict w14:anchorId="3BB5C46D">
-          <v:rect id="_x0000_i1043" style="width:726.45pt;height:3pt" o:hrpct="0" o:hralign="center" o:hrstd="t" o:hr="t" fillcolor="#a0a0a0" stroked="f"/>
+          <v:rect id="_x0000_i1037" style="width:726.45pt;height:3pt" o:hrpct="0" o:hralign="center" o:hrstd="t" o:hr="t" fillcolor="#a0a0a0" stroked="f"/>
         </w:pict>
       </w:r>
     </w:p>
@@ -24410,7 +24410,7 @@
           <w14:ligatures w14:val="none"/>
         </w:rPr>
         <w:pict w14:anchorId="473D4D42">
-          <v:rect id="_x0000_i1044" style="width:726.45pt;height:3pt" o:hrpct="0" o:hralign="center" o:hrstd="t" o:hr="t" fillcolor="#a0a0a0" stroked="f"/>
+          <v:rect id="_x0000_i1038" style="width:726.45pt;height:3pt" o:hrpct="0" o:hralign="center" o:hrstd="t" o:hr="t" fillcolor="#a0a0a0" stroked="f"/>
         </w:pict>
       </w:r>
     </w:p>
@@ -25590,7 +25590,7 @@
           <w14:ligatures w14:val="none"/>
         </w:rPr>
         <w:pict w14:anchorId="15C9B7A5">
-          <v:rect id="_x0000_i1045" style="width:726.45pt;height:3pt" o:hrpct="0" o:hralign="center" o:hrstd="t" o:hr="t" fillcolor="#a0a0a0" stroked="f"/>
+          <v:rect id="_x0000_i1039" style="width:726.45pt;height:3pt" o:hrpct="0" o:hralign="center" o:hrstd="t" o:hr="t" fillcolor="#a0a0a0" stroked="f"/>
         </w:pict>
       </w:r>
     </w:p>
@@ -25647,7 +25647,7 @@
           <w14:ligatures w14:val="none"/>
         </w:rPr>
         <w:pict w14:anchorId="7696E02C">
-          <v:rect id="_x0000_i1046" style="width:279.45pt;height:3pt" o:hrpct="0" o:hralign="center" o:hrstd="t" o:hr="t" fillcolor="#a0a0a0" stroked="f"/>
+          <v:rect id="_x0000_i1040" style="width:279.45pt;height:3pt" o:hrpct="0" o:hralign="center" o:hrstd="t" o:hr="t" fillcolor="#a0a0a0" stroked="f"/>
         </w:pict>
       </w:r>
     </w:p>
@@ -25674,7 +25674,7 @@
           <w14:ligatures w14:val="none"/>
         </w:rPr>
         <w:pict w14:anchorId="1522F0C6">
-          <v:rect id="_x0000_i1047" style="width:279.45pt;height:3pt" o:hrpct="0" o:hralign="center" o:hrstd="t" o:hr="t" fillcolor="#a0a0a0" stroked="f"/>
+          <v:rect id="_x0000_i1041" style="width:279.45pt;height:3pt" o:hrpct="0" o:hralign="center" o:hrstd="t" o:hr="t" fillcolor="#a0a0a0" stroked="f"/>
         </w:pict>
       </w:r>
     </w:p>
@@ -25774,7 +25774,7 @@
           <w14:ligatures w14:val="none"/>
         </w:rPr>
         <w:pict w14:anchorId="787B87E9">
-          <v:rect id="_x0000_i1048" style="width:279.45pt;height:3pt" o:hrpct="0" o:hralign="center" o:hrstd="t" o:hr="t" fillcolor="#a0a0a0" stroked="f"/>
+          <v:rect id="_x0000_i1042" style="width:279.45pt;height:3pt" o:hrpct="0" o:hralign="center" o:hrstd="t" o:hr="t" fillcolor="#a0a0a0" stroked="f"/>
         </w:pict>
       </w:r>
     </w:p>
@@ -25801,7 +25801,7 @@
           <w14:ligatures w14:val="none"/>
         </w:rPr>
         <w:pict w14:anchorId="3619E763">
-          <v:rect id="_x0000_i1049" style="width:279.45pt;height:3pt" o:hrpct="0" o:hralign="center" o:hrstd="t" o:hr="t" fillcolor="#a0a0a0" stroked="f"/>
+          <v:rect id="_x0000_i1043" style="width:279.45pt;height:3pt" o:hrpct="0" o:hralign="center" o:hrstd="t" o:hr="t" fillcolor="#a0a0a0" stroked="f"/>
         </w:pict>
       </w:r>
     </w:p>
@@ -25933,7 +25933,7 @@
 </file>
 
 <file path=word/numbering.xml><?xml version="1.0" encoding="utf-8"?>
-<w:numbering xmlns:wpc="http://schemas.microsoft.com/office/word/2010/wordprocessingCanvas" xmlns:cx="http://schemas.microsoft.com/office/drawing/2014/chartex" xmlns:cx1="http://schemas.microsoft.com/office/drawing/2015/9/8/chartex" xmlns:cx2="http://schemas.microsoft.com/office/drawing/2015/10/21/chartex" xmlns:cx3="http://schemas.microsoft.com/office/drawing/2016/5/9/chartex" xmlns:cx4="http://schemas.microsoft.com/office/drawing/2016/5/10/chartex" xmlns:cx5="http://schemas.microsoft.com/office/drawing/2016/5/11/chartex" xmlns:cx6="http://schemas.microsoft.com/office/drawing/2016/5/12/chartex" xmlns:cx7="http://schemas.microsoft.com/office/drawing/2016/5/13/chartex" xmlns:cx8="http://schemas.microsoft.com/office/drawing/2016/5/14/chartex" xmlns:mc="http://schemas.openxmlformats.org/markup-compatibility/2006" xmlns:aink="http://schemas.microsoft.com/office/drawing/2016/ink" xmlns:am3d="http://schemas.microsoft.com/office/drawing/2017/model3d" xmlns:o="urn:schemas-microsoft-com:office:office" xmlns:oel="http://schemas.microsoft.com/office/2019/extlst" xmlns:r="http://schemas.openxmlformats.org/officeDocument/2006/relationships" xmlns:m="http://schemas.openxmlformats.org/officeDocument/2006/math" xmlns:v="urn:schemas-microsoft-com:vml" xmlns:wp14="http://schemas.microsoft.com/office/word/2010/wordprocessingDrawing" xmlns:wp="http://schemas.openxmlformats.org/drawingml/2006/wordprocessingDrawing" xmlns:w10="urn:schemas-microsoft-com:office:word" xmlns:w="http://schemas.openxmlformats.org/wordprocessingml/2006/main" xmlns:w14="http://schemas.microsoft.com/office/word/2010/wordml" xmlns:w15="http://schemas.microsoft.com/office/word/2012/wordml" xmlns:w16cex="http://schemas.microsoft.com/office/word/2018/wordml/cex" xmlns:w16cid="http://schemas.microsoft.com/office/word/2016/wordml/cid" xmlns:w16="http://schemas.microsoft.com/office/word/2018/wordml" xmlns:w16sdtdh="http://schemas.microsoft.com/office/word/2020/wordml/sdtdatahash" xmlns:w16se="http://schemas.microsoft.com/office/word/2015/wordml/symex" xmlns:wpg="http://schemas.microsoft.com/office/word/2010/wordprocessingGroup" xmlns:wpi="http://schemas.microsoft.com/office/word/2010/wordprocessingInk" xmlns:wne="http://schemas.microsoft.com/office/word/2006/wordml" xmlns:wps="http://schemas.microsoft.com/office/word/2010/wordprocessingShape" mc:Ignorable="w14 w15 w16se w16cid w16 w16cex w16sdtdh wp14">
+<w:numbering xmlns:wpc="http://schemas.microsoft.com/office/word/2010/wordprocessingCanvas" xmlns:cx="http://schemas.microsoft.com/office/drawing/2014/chartex" xmlns:cx1="http://schemas.microsoft.com/office/drawing/2015/9/8/chartex" xmlns:cx2="http://schemas.microsoft.com/office/drawing/2015/10/21/chartex" xmlns:cx3="http://schemas.microsoft.com/office/drawing/2016/5/9/chartex" xmlns:cx4="http://schemas.microsoft.com/office/drawing/2016/5/10/chartex" xmlns:cx5="http://schemas.microsoft.com/office/drawing/2016/5/11/chartex" xmlns:cx6="http://schemas.microsoft.com/office/drawing/2016/5/12/chartex" xmlns:cx7="http://schemas.microsoft.com/office/drawing/2016/5/13/chartex" xmlns:cx8="http://schemas.microsoft.com/office/drawing/2016/5/14/chartex" xmlns:mc="http://schemas.openxmlformats.org/markup-compatibility/2006" xmlns:aink="http://schemas.microsoft.com/office/drawing/2016/ink" xmlns:am3d="http://schemas.microsoft.com/office/drawing/2017/model3d" xmlns:o="urn:schemas-microsoft-com:office:office" xmlns:oel="http://schemas.microsoft.com/office/2019/extlst" xmlns:r="http://schemas.openxmlformats.org/officeDocument/2006/relationships" xmlns:m="http://schemas.openxmlformats.org/officeDocument/2006/math" xmlns:v="urn:schemas-microsoft-com:vml" xmlns:wp14="http://schemas.microsoft.com/office/word/2010/wordprocessingDrawing" xmlns:wp="http://schemas.openxmlformats.org/drawingml/2006/wordprocessingDrawing" xmlns:w10="urn:schemas-microsoft-com:office:word" xmlns:w="http://schemas.openxmlformats.org/wordprocessingml/2006/main" xmlns:w14="http://schemas.microsoft.com/office/word/2010/wordml" xmlns:w15="http://schemas.microsoft.com/office/word/2012/wordml" xmlns:w16cex="http://schemas.microsoft.com/office/word/2018/wordml/cex" xmlns:w16cid="http://schemas.microsoft.com/office/word/2016/wordml/cid" xmlns:w16="http://schemas.microsoft.com/office/word/2018/wordml" xmlns:w16du="http://schemas.microsoft.com/office/word/2023/wordml/word16du" xmlns:w16sdtdh="http://schemas.microsoft.com/office/word/2020/wordml/sdtdatahash" xmlns:w16se="http://schemas.microsoft.com/office/word/2015/wordml/symex" xmlns:wpg="http://schemas.microsoft.com/office/word/2010/wordprocessingGroup" xmlns:wpi="http://schemas.microsoft.com/office/word/2010/wordprocessingInk" xmlns:wne="http://schemas.microsoft.com/office/word/2006/wordml" xmlns:wps="http://schemas.microsoft.com/office/word/2010/wordprocessingShape" mc:Ignorable="w14 w15 w16se w16cid w16 w16cex w16sdtdh w16du wp14">
   <w:abstractNum w:abstractNumId="0" w15:restartNumberingAfterBreak="0">
     <w:nsid w:val="FFFFFF88"/>
     <w:multiLevelType w:val="singleLevel"/>
@@ -27462,7 +27462,7 @@
 </file>
 
 <file path=word/styles.xml><?xml version="1.0" encoding="utf-8"?>
-<w:styles xmlns:mc="http://schemas.openxmlformats.org/markup-compatibility/2006" xmlns:r="http://schemas.openxmlformats.org/officeDocument/2006/relationships" xmlns:w="http://schemas.openxmlformats.org/wordprocessingml/2006/main" xmlns:w14="http://schemas.microsoft.com/office/word/2010/wordml" xmlns:w15="http://schemas.microsoft.com/office/word/2012/wordml" xmlns:w16cex="http://schemas.microsoft.com/office/word/2018/wordml/cex" xmlns:w16cid="http://schemas.microsoft.com/office/word/2016/wordml/cid" xmlns:w16="http://schemas.microsoft.com/office/word/2018/wordml" xmlns:w16sdtdh="http://schemas.microsoft.com/office/word/2020/wordml/sdtdatahash" xmlns:w16se="http://schemas.microsoft.com/office/word/2015/wordml/symex" mc:Ignorable="w14 w15 w16se w16cid w16 w16cex w16sdtdh">
+<w:styles xmlns:mc="http://schemas.openxmlformats.org/markup-compatibility/2006" xmlns:r="http://schemas.openxmlformats.org/officeDocument/2006/relationships" xmlns:w="http://schemas.openxmlformats.org/wordprocessingml/2006/main" xmlns:w14="http://schemas.microsoft.com/office/word/2010/wordml" xmlns:w15="http://schemas.microsoft.com/office/word/2012/wordml" xmlns:w16cex="http://schemas.microsoft.com/office/word/2018/wordml/cex" xmlns:w16cid="http://schemas.microsoft.com/office/word/2016/wordml/cid" xmlns:w16="http://schemas.microsoft.com/office/word/2018/wordml" xmlns:w16du="http://schemas.microsoft.com/office/word/2023/wordml/word16du" xmlns:w16sdtdh="http://schemas.microsoft.com/office/word/2020/wordml/sdtdatahash" xmlns:w16se="http://schemas.microsoft.com/office/word/2015/wordml/symex" mc:Ignorable="w14 w15 w16se w16cid w16 w16cex w16sdtdh w16du">
   <w:docDefaults>
     <w:rPrDefault>
       <w:rPr>

</xml_diff>